<commit_message>
refactor: reorganizar la estructura del proyecto para mayor modularidad y claridad
- Estandarizar las convenciones de nombres de carpetas y archivos (todo en minúsculas)
- Separar estilos y scripts por característica (categorías, prioridad, estado)
- Renombrar archivos para mayor claridad (por ejemplo, create-category-form.html, create-task-form.html)
- Organizar archivos CSS y JS en carpetas raíz para estilos y scripts comunes/globales
- Reestructurar la organización de HTML para mejorar el mantenimiento y escalabilidad
</commit_message>
<xml_diff>
--- a/Documentación/Casos de usos/Casos de Uso.docx
+++ b/Documentación/Casos de usos/Casos de Uso.docx
@@ -2,6 +2,21 @@
 <file path=word/document.xml><?xml version="1.0" encoding="utf-8"?>
 <w:document xmlns:wpc="http://schemas.microsoft.com/office/word/2010/wordprocessingCanvas" xmlns:cx="http://schemas.microsoft.com/office/drawing/2014/chartex" xmlns:cx1="http://schemas.microsoft.com/office/drawing/2015/9/8/chartex" xmlns:cx2="http://schemas.microsoft.com/office/drawing/2015/10/21/chartex" xmlns:cx3="http://schemas.microsoft.com/office/drawing/2016/5/9/chartex" xmlns:cx4="http://schemas.microsoft.com/office/drawing/2016/5/10/chartex" xmlns:cx5="http://schemas.microsoft.com/office/drawing/2016/5/11/chartex" xmlns:cx6="http://schemas.microsoft.com/office/drawing/2016/5/12/chartex" xmlns:cx7="http://schemas.microsoft.com/office/drawing/2016/5/13/chartex" xmlns:cx8="http://schemas.microsoft.com/office/drawing/2016/5/14/chartex" xmlns:mc="http://schemas.openxmlformats.org/markup-compatibility/2006" xmlns:aink="http://schemas.microsoft.com/office/drawing/2016/ink" xmlns:am3d="http://schemas.microsoft.com/office/drawing/2017/model3d" xmlns:o="urn:schemas-microsoft-com:office:office" xmlns:oel="http://schemas.microsoft.com/office/2019/extlst" xmlns:r="http://schemas.openxmlformats.org/officeDocument/2006/relationships" xmlns:m="http://schemas.openxmlformats.org/officeDocument/2006/math" xmlns:v="urn:schemas-microsoft-com:vml" xmlns:wp14="http://schemas.microsoft.com/office/word/2010/wordprocessingDrawing" xmlns:wp="http://schemas.openxmlformats.org/drawingml/2006/wordprocessingDrawing" xmlns:w10="urn:schemas-microsoft-com:office:word" xmlns:w="http://schemas.openxmlformats.org/wordprocessingml/2006/main" xmlns:w14="http://schemas.microsoft.com/office/word/2010/wordml" xmlns:w15="http://schemas.microsoft.com/office/word/2012/wordml" xmlns:w16cex="http://schemas.microsoft.com/office/word/2018/wordml/cex" xmlns:w16cid="http://schemas.microsoft.com/office/word/2016/wordml/cid" xmlns:w16="http://schemas.microsoft.com/office/word/2018/wordml" xmlns:w16du="http://schemas.microsoft.com/office/word/2023/wordml/word16du" xmlns:w16sdtdh="http://schemas.microsoft.com/office/word/2020/wordml/sdtdatahash" xmlns:w16se="http://schemas.microsoft.com/office/word/2015/wordml/symex" xmlns:wpg="http://schemas.microsoft.com/office/word/2010/wordprocessingGroup" xmlns:wpi="http://schemas.microsoft.com/office/word/2010/wordprocessingInk" xmlns:wne="http://schemas.microsoft.com/office/word/2006/wordml" xmlns:wps="http://schemas.microsoft.com/office/word/2010/wordprocessingShape" mc:Ignorable="w14 w15 w16se w16cid w16 w16cex w16sdtdh w16du wp14">
   <w:body>
+    <w:p>
+      <w:pPr>
+        <w:rPr>
+          <w:b/>
+          <w:bCs/>
+        </w:rPr>
+      </w:pPr>
+      <w:r>
+        <w:rPr>
+          <w:b/>
+          <w:bCs/>
+        </w:rPr>
+        <w:t>CASOS DE USO</w:t>
+      </w:r>
+    </w:p>
     <w:p>
       <w:pPr>
         <w:rPr>
@@ -50,7 +65,13 @@
         <w:t>Descripción</w:t>
       </w:r>
       <w:r>
-        <w:t>: El usuario crea una nueva tarea ingresando el título, descripción, subtareas, fecha de finalización, categoría y el sistema asigna un ID único.</w:t>
+        <w:t xml:space="preserve">: El usuario crea una nueva tarea ingresando el título, </w:t>
+      </w:r>
+      <w:r>
+        <w:t>descripción, fecha</w:t>
+      </w:r>
+      <w:r>
+        <w:t xml:space="preserve"> de finalización, categoría y el sistema asigna un ID único.</w:t>
       </w:r>
     </w:p>
     <w:p>
@@ -79,7 +100,13 @@
         </w:numPr>
       </w:pPr>
       <w:r>
-        <w:t>El usuario accede a la pantalla de creación de tareas.</w:t>
+        <w:t xml:space="preserve">El usuario accede a la pantalla de creación de </w:t>
+      </w:r>
+      <w:r>
+        <w:t>categorías</w:t>
+      </w:r>
+      <w:r>
+        <w:t>.</w:t>
       </w:r>
     </w:p>
     <w:p>
@@ -90,7 +117,10 @@
         </w:numPr>
       </w:pPr>
       <w:r>
-        <w:t>El usuario ingresa el título y la descripción de la tarea.</w:t>
+        <w:t>El usuario ingresa el título</w:t>
+      </w:r>
+      <w:r>
+        <w:t xml:space="preserve"> de la categoría</w:t>
       </w:r>
     </w:p>
     <w:p>
@@ -101,7 +131,13 @@
         </w:numPr>
       </w:pPr>
       <w:r>
-        <w:t>El usuario añade subtareas si es necesario.</w:t>
+        <w:t xml:space="preserve">El usuario guarda la </w:t>
+      </w:r>
+      <w:r>
+        <w:t>categoría</w:t>
+      </w:r>
+      <w:r>
+        <w:t>.</w:t>
       </w:r>
     </w:p>
     <w:p>
@@ -112,7 +148,58 @@
         </w:numPr>
       </w:pPr>
       <w:r>
-        <w:t>El usuario selecciona la fecha de finalización y la categoría.</w:t>
+        <w:t xml:space="preserve">El sistema asigna un ID único y muestra la tarea en la lista de </w:t>
+      </w:r>
+      <w:r>
+        <w:t>categorías</w:t>
+      </w:r>
+      <w:r>
+        <w:t>.</w:t>
+      </w:r>
+    </w:p>
+    <w:p>
+      <w:pPr>
+        <w:numPr>
+          <w:ilvl w:val="1"/>
+          <w:numId w:val="1"/>
+        </w:numPr>
+      </w:pPr>
+      <w:r>
+        <w:t>El usuario accede a la pantalla de creación de tareas.</w:t>
+      </w:r>
+    </w:p>
+    <w:p>
+      <w:pPr>
+        <w:numPr>
+          <w:ilvl w:val="1"/>
+          <w:numId w:val="1"/>
+        </w:numPr>
+      </w:pPr>
+      <w:r>
+        <w:t>El usuario ingresa el título y la descripción de la tarea.</w:t>
+      </w:r>
+    </w:p>
+    <w:p>
+      <w:pPr>
+        <w:numPr>
+          <w:ilvl w:val="1"/>
+          <w:numId w:val="1"/>
+        </w:numPr>
+      </w:pPr>
+      <w:r>
+        <w:t>El usuario selecciona la fecha de finalización</w:t>
+      </w:r>
+      <w:r>
+        <w:t>,</w:t>
+      </w:r>
+      <w:r>
+        <w:t xml:space="preserve"> l</w:t>
+      </w:r>
+      <w:r>
+        <w:t>a prioridad y l</w:t>
+      </w:r>
+      <w:r>
+        <w:t>a categoría.</w:t>
       </w:r>
     </w:p>
     <w:p>
@@ -185,7 +272,7 @@
         <w:t>Descripción</w:t>
       </w:r>
       <w:r>
-        <w:t>: El usuario edita una tarea existente, cambiando el título, descripción, subtareas, fecha de finalización o categoría, siempre que la tarea no esté en estado "culminada".</w:t>
+        <w:t>: El usuario edita una tarea existente, cambiando el título, descripción, fecha de finalización, siempre que la tarea no esté en estado "culminada".</w:t>
       </w:r>
     </w:p>
     <w:p>
@@ -592,566 +679,6 @@
       </w:pPr>
       <w:r>
         <w:t>El sistema muestra solo las tareas que cumplen con los criterios seleccionados.</w:t>
-      </w:r>
-    </w:p>
-    <w:p>
-      <w:pPr>
-        <w:rPr>
-          <w:b/>
-          <w:bCs/>
-        </w:rPr>
-      </w:pPr>
-      <w:r>
-        <w:rPr>
-          <w:b/>
-          <w:bCs/>
-        </w:rPr>
-        <w:t>6. Ver Estadísticas de Productividad</w:t>
-      </w:r>
-    </w:p>
-    <w:p>
-      <w:pPr>
-        <w:numPr>
-          <w:ilvl w:val="0"/>
-          <w:numId w:val="6"/>
-        </w:numPr>
-      </w:pPr>
-      <w:r>
-        <w:rPr>
-          <w:b/>
-          <w:bCs/>
-        </w:rPr>
-        <w:t>Actor</w:t>
-      </w:r>
-      <w:r>
-        <w:t>: Usuario</w:t>
-      </w:r>
-    </w:p>
-    <w:p>
-      <w:pPr>
-        <w:numPr>
-          <w:ilvl w:val="0"/>
-          <w:numId w:val="6"/>
-        </w:numPr>
-      </w:pPr>
-      <w:r>
-        <w:rPr>
-          <w:b/>
-          <w:bCs/>
-        </w:rPr>
-        <w:t>Descripción</w:t>
-      </w:r>
-      <w:r>
-        <w:t>: El usuario visualiza estadísticas de productividad personal, como tareas completadas, promedio de tiempo en completar tareas, etc.</w:t>
-      </w:r>
-    </w:p>
-    <w:p>
-      <w:pPr>
-        <w:numPr>
-          <w:ilvl w:val="0"/>
-          <w:numId w:val="6"/>
-        </w:numPr>
-      </w:pPr>
-      <w:r>
-        <w:rPr>
-          <w:b/>
-          <w:bCs/>
-        </w:rPr>
-        <w:lastRenderedPageBreak/>
-        <w:t>Flujo Principal</w:t>
-      </w:r>
-      <w:r>
-        <w:t>:</w:t>
-      </w:r>
-    </w:p>
-    <w:p>
-      <w:pPr>
-        <w:numPr>
-          <w:ilvl w:val="1"/>
-          <w:numId w:val="6"/>
-        </w:numPr>
-      </w:pPr>
-      <w:r>
-        <w:t>El usuario accede a la sección de estadísticas de productividad.</w:t>
-      </w:r>
-    </w:p>
-    <w:p>
-      <w:pPr>
-        <w:numPr>
-          <w:ilvl w:val="1"/>
-          <w:numId w:val="6"/>
-        </w:numPr>
-      </w:pPr>
-      <w:r>
-        <w:t>El sistema muestra las estadísticas y gráficos correspondientes.</w:t>
-      </w:r>
-    </w:p>
-    <w:p>
-      <w:pPr>
-        <w:numPr>
-          <w:ilvl w:val="1"/>
-          <w:numId w:val="6"/>
-        </w:numPr>
-      </w:pPr>
-      <w:r>
-        <w:t>El usuario revisa las estadísticas para evaluar su productividad.</w:t>
-      </w:r>
-    </w:p>
-    <w:p>
-      <w:pPr>
-        <w:rPr>
-          <w:b/>
-          <w:bCs/>
-        </w:rPr>
-      </w:pPr>
-      <w:r>
-        <w:rPr>
-          <w:b/>
-          <w:bCs/>
-        </w:rPr>
-        <w:t>7. Configurar Recordatorios</w:t>
-      </w:r>
-    </w:p>
-    <w:p>
-      <w:pPr>
-        <w:numPr>
-          <w:ilvl w:val="0"/>
-          <w:numId w:val="7"/>
-        </w:numPr>
-      </w:pPr>
-      <w:r>
-        <w:rPr>
-          <w:b/>
-          <w:bCs/>
-        </w:rPr>
-        <w:t>Actor</w:t>
-      </w:r>
-      <w:r>
-        <w:t>: Usuario</w:t>
-      </w:r>
-    </w:p>
-    <w:p>
-      <w:pPr>
-        <w:numPr>
-          <w:ilvl w:val="0"/>
-          <w:numId w:val="7"/>
-        </w:numPr>
-      </w:pPr>
-      <w:r>
-        <w:rPr>
-          <w:b/>
-          <w:bCs/>
-        </w:rPr>
-        <w:t>Descripción</w:t>
-      </w:r>
-      <w:r>
-        <w:t>: El usuario configura recordatorios para tareas, que enviarán notificaciones antes de la fecha límite.</w:t>
-      </w:r>
-    </w:p>
-    <w:p>
-      <w:pPr>
-        <w:numPr>
-          <w:ilvl w:val="0"/>
-          <w:numId w:val="7"/>
-        </w:numPr>
-      </w:pPr>
-      <w:r>
-        <w:rPr>
-          <w:b/>
-          <w:bCs/>
-        </w:rPr>
-        <w:t>Flujo Principal</w:t>
-      </w:r>
-      <w:r>
-        <w:t>:</w:t>
-      </w:r>
-    </w:p>
-    <w:p>
-      <w:pPr>
-        <w:numPr>
-          <w:ilvl w:val="1"/>
-          <w:numId w:val="7"/>
-        </w:numPr>
-      </w:pPr>
-      <w:r>
-        <w:t>El usuario selecciona una tarea para configurar un recordatorio.</w:t>
-      </w:r>
-    </w:p>
-    <w:p>
-      <w:pPr>
-        <w:numPr>
-          <w:ilvl w:val="1"/>
-          <w:numId w:val="7"/>
-        </w:numPr>
-      </w:pPr>
-      <w:r>
-        <w:t>El usuario define la fecha y hora del recordatorio.</w:t>
-      </w:r>
-    </w:p>
-    <w:p>
-      <w:pPr>
-        <w:numPr>
-          <w:ilvl w:val="1"/>
-          <w:numId w:val="7"/>
-        </w:numPr>
-      </w:pPr>
-      <w:r>
-        <w:t>El usuario guarda la configuración del recordatorio.</w:t>
-      </w:r>
-    </w:p>
-    <w:p>
-      <w:pPr>
-        <w:numPr>
-          <w:ilvl w:val="1"/>
-          <w:numId w:val="7"/>
-        </w:numPr>
-      </w:pPr>
-      <w:r>
-        <w:t>El sistema envía una notificación al usuario según la configuración.</w:t>
-      </w:r>
-    </w:p>
-    <w:p>
-      <w:pPr>
-        <w:rPr>
-          <w:b/>
-          <w:bCs/>
-        </w:rPr>
-      </w:pPr>
-      <w:r>
-        <w:rPr>
-          <w:b/>
-          <w:bCs/>
-        </w:rPr>
-        <w:t>8. Visualizar Tareas en Vista Semanal y Mensual</w:t>
-      </w:r>
-    </w:p>
-    <w:p>
-      <w:pPr>
-        <w:numPr>
-          <w:ilvl w:val="0"/>
-          <w:numId w:val="8"/>
-        </w:numPr>
-      </w:pPr>
-      <w:r>
-        <w:rPr>
-          <w:b/>
-          <w:bCs/>
-        </w:rPr>
-        <w:t>Actor</w:t>
-      </w:r>
-      <w:r>
-        <w:t>: Usuario</w:t>
-      </w:r>
-    </w:p>
-    <w:p>
-      <w:pPr>
-        <w:numPr>
-          <w:ilvl w:val="0"/>
-          <w:numId w:val="8"/>
-        </w:numPr>
-      </w:pPr>
-      <w:r>
-        <w:rPr>
-          <w:b/>
-          <w:bCs/>
-        </w:rPr>
-        <w:t>Descripción</w:t>
-      </w:r>
-      <w:r>
-        <w:t>: El usuario visualiza las tareas en un calendario semanal o mensual.</w:t>
-      </w:r>
-    </w:p>
-    <w:p>
-      <w:pPr>
-        <w:numPr>
-          <w:ilvl w:val="0"/>
-          <w:numId w:val="8"/>
-        </w:numPr>
-      </w:pPr>
-      <w:r>
-        <w:rPr>
-          <w:b/>
-          <w:bCs/>
-        </w:rPr>
-        <w:t>Flujo Principal</w:t>
-      </w:r>
-      <w:r>
-        <w:t>:</w:t>
-      </w:r>
-    </w:p>
-    <w:p>
-      <w:pPr>
-        <w:numPr>
-          <w:ilvl w:val="1"/>
-          <w:numId w:val="8"/>
-        </w:numPr>
-      </w:pPr>
-      <w:r>
-        <w:t>El usuario accede a la vista de calendario.</w:t>
-      </w:r>
-    </w:p>
-    <w:p>
-      <w:pPr>
-        <w:numPr>
-          <w:ilvl w:val="1"/>
-          <w:numId w:val="8"/>
-        </w:numPr>
-      </w:pPr>
-      <w:r>
-        <w:t>El usuario selecciona la vista semanal o mensual.</w:t>
-      </w:r>
-    </w:p>
-    <w:p>
-      <w:pPr>
-        <w:numPr>
-          <w:ilvl w:val="1"/>
-          <w:numId w:val="8"/>
-        </w:numPr>
-      </w:pPr>
-      <w:r>
-        <w:t>El sistema muestra las tareas en el calendario según la vista seleccionada.</w:t>
-      </w:r>
-    </w:p>
-    <w:p>
-      <w:pPr>
-        <w:rPr>
-          <w:b/>
-          <w:bCs/>
-        </w:rPr>
-      </w:pPr>
-      <w:r>
-        <w:rPr>
-          <w:b/>
-          <w:bCs/>
-        </w:rPr>
-        <w:br w:type="page"/>
-      </w:r>
-    </w:p>
-    <w:p>
-      <w:pPr>
-        <w:rPr>
-          <w:b/>
-          <w:bCs/>
-        </w:rPr>
-      </w:pPr>
-      <w:r>
-        <w:rPr>
-          <w:b/>
-          <w:bCs/>
-        </w:rPr>
-        <w:lastRenderedPageBreak/>
-        <w:t>9. Crear Proyecto</w:t>
-      </w:r>
-    </w:p>
-    <w:p>
-      <w:pPr>
-        <w:numPr>
-          <w:ilvl w:val="0"/>
-          <w:numId w:val="9"/>
-        </w:numPr>
-      </w:pPr>
-      <w:r>
-        <w:rPr>
-          <w:b/>
-          <w:bCs/>
-        </w:rPr>
-        <w:t>Actor</w:t>
-      </w:r>
-      <w:r>
-        <w:t>: Usuario</w:t>
-      </w:r>
-    </w:p>
-    <w:p>
-      <w:pPr>
-        <w:numPr>
-          <w:ilvl w:val="0"/>
-          <w:numId w:val="9"/>
-        </w:numPr>
-      </w:pPr>
-      <w:r>
-        <w:rPr>
-          <w:b/>
-          <w:bCs/>
-        </w:rPr>
-        <w:t>Descripción</w:t>
-      </w:r>
-      <w:r>
-        <w:t>: El usuario crea un proyecto que puede contener un conjunto de tareas.</w:t>
-      </w:r>
-    </w:p>
-    <w:p>
-      <w:pPr>
-        <w:numPr>
-          <w:ilvl w:val="0"/>
-          <w:numId w:val="9"/>
-        </w:numPr>
-      </w:pPr>
-      <w:r>
-        <w:rPr>
-          <w:b/>
-          <w:bCs/>
-        </w:rPr>
-        <w:t>Flujo Principal</w:t>
-      </w:r>
-      <w:r>
-        <w:t>:</w:t>
-      </w:r>
-    </w:p>
-    <w:p>
-      <w:pPr>
-        <w:numPr>
-          <w:ilvl w:val="1"/>
-          <w:numId w:val="9"/>
-        </w:numPr>
-      </w:pPr>
-      <w:r>
-        <w:t>El usuario accede a la pantalla de creación de proyectos.</w:t>
-      </w:r>
-    </w:p>
-    <w:p>
-      <w:pPr>
-        <w:numPr>
-          <w:ilvl w:val="1"/>
-          <w:numId w:val="9"/>
-        </w:numPr>
-      </w:pPr>
-      <w:r>
-        <w:t>El usuario ingresa el nombre y descripción del proyecto.</w:t>
-      </w:r>
-    </w:p>
-    <w:p>
-      <w:pPr>
-        <w:numPr>
-          <w:ilvl w:val="1"/>
-          <w:numId w:val="9"/>
-        </w:numPr>
-      </w:pPr>
-      <w:r>
-        <w:t>El usuario añade tareas al proyecto.</w:t>
-      </w:r>
-    </w:p>
-    <w:p>
-      <w:pPr>
-        <w:numPr>
-          <w:ilvl w:val="1"/>
-          <w:numId w:val="9"/>
-        </w:numPr>
-      </w:pPr>
-      <w:r>
-        <w:t>El sistema guarda el proyecto y muestra el progreso basado en las tareas completadas.</w:t>
-      </w:r>
-    </w:p>
-    <w:p>
-      <w:pPr>
-        <w:rPr>
-          <w:b/>
-          <w:bCs/>
-        </w:rPr>
-      </w:pPr>
-      <w:r>
-        <w:rPr>
-          <w:b/>
-          <w:bCs/>
-        </w:rPr>
-        <w:t>10. Manejar Tareas Recurrentes</w:t>
-      </w:r>
-    </w:p>
-    <w:p>
-      <w:pPr>
-        <w:numPr>
-          <w:ilvl w:val="0"/>
-          <w:numId w:val="10"/>
-        </w:numPr>
-      </w:pPr>
-      <w:r>
-        <w:rPr>
-          <w:b/>
-          <w:bCs/>
-        </w:rPr>
-        <w:t>Actor</w:t>
-      </w:r>
-      <w:r>
-        <w:t>: Usuario</w:t>
-      </w:r>
-    </w:p>
-    <w:p>
-      <w:pPr>
-        <w:numPr>
-          <w:ilvl w:val="0"/>
-          <w:numId w:val="10"/>
-        </w:numPr>
-      </w:pPr>
-      <w:r>
-        <w:rPr>
-          <w:b/>
-          <w:bCs/>
-        </w:rPr>
-        <w:t>Descripción</w:t>
-      </w:r>
-      <w:r>
-        <w:t>: El usuario crea tareas recurrentes que se repiten en intervalos definidos (diarios, semanales, mensuales).</w:t>
-      </w:r>
-    </w:p>
-    <w:p>
-      <w:pPr>
-        <w:numPr>
-          <w:ilvl w:val="0"/>
-          <w:numId w:val="10"/>
-        </w:numPr>
-      </w:pPr>
-      <w:r>
-        <w:rPr>
-          <w:b/>
-          <w:bCs/>
-        </w:rPr>
-        <w:t>Flujo Principal</w:t>
-      </w:r>
-      <w:r>
-        <w:t>:</w:t>
-      </w:r>
-    </w:p>
-    <w:p>
-      <w:pPr>
-        <w:numPr>
-          <w:ilvl w:val="1"/>
-          <w:numId w:val="10"/>
-        </w:numPr>
-      </w:pPr>
-      <w:r>
-        <w:t>El usuario accede a la pantalla de creación de tareas recurrentes.</w:t>
-      </w:r>
-    </w:p>
-    <w:p>
-      <w:pPr>
-        <w:numPr>
-          <w:ilvl w:val="1"/>
-          <w:numId w:val="10"/>
-        </w:numPr>
-      </w:pPr>
-      <w:r>
-        <w:t>El usuario configura la recurrencia de la tarea (diaria, semanal, mensual).</w:t>
-      </w:r>
-    </w:p>
-    <w:p>
-      <w:pPr>
-        <w:numPr>
-          <w:ilvl w:val="1"/>
-          <w:numId w:val="10"/>
-        </w:numPr>
-      </w:pPr>
-      <w:r>
-        <w:t>El usuario guarda la tarea recurrente.</w:t>
-      </w:r>
-    </w:p>
-    <w:p>
-      <w:pPr>
-        <w:numPr>
-          <w:ilvl w:val="1"/>
-          <w:numId w:val="10"/>
-        </w:numPr>
-      </w:pPr>
-      <w:r>
-        <w:t>El sistema genera automáticamente las tareas recurrentes según el intervalo definido.</w:t>
       </w:r>
     </w:p>
     <w:p/>

</xml_diff>